<commit_message>
Edited Back End Documentation
Edited Back End Documentation
</commit_message>
<xml_diff>
--- a/Quinterac_Back_End_NewAccount_Testing_Documentation.docx
+++ b/Quinterac_Back_End_NewAccount_Testing_Documentation.docx
@@ -100,6 +100,126 @@
         </w:rPr>
         <w:t>ccount transaction. For our test cases we are only testing the method/ section of code that performs the actual transaction and verifies that these sections of code are actually functioning as intended.</w:t>
       </w:r>
+    </w:p>
+    <w:p>
+      <w:pPr>
+        <w:ind w:firstLine="720"/>
+        <w:rPr>
+          <w:sz w:val="24"/>
+          <w:szCs w:val="24"/>
+        </w:rPr>
+      </w:pPr>
+      <w:r>
+        <w:rPr>
+          <w:sz w:val="24"/>
+          <w:szCs w:val="24"/>
+        </w:rPr>
+        <w:t xml:space="preserve">The two main files we are testing for this section of our code are </w:t>
+      </w:r>
+      <w:proofErr w:type="spellStart"/>
+      <w:r>
+        <w:rPr>
+          <w:sz w:val="24"/>
+          <w:szCs w:val="24"/>
+        </w:rPr>
+        <w:t>BackendObj</w:t>
+      </w:r>
+      <w:proofErr w:type="spellEnd"/>
+      <w:r>
+        <w:rPr>
+          <w:sz w:val="24"/>
+          <w:szCs w:val="24"/>
+        </w:rPr>
+        <w:t xml:space="preserve"> (in specific the </w:t>
+      </w:r>
+      <w:proofErr w:type="spellStart"/>
+      <w:r>
+        <w:rPr>
+          <w:sz w:val="24"/>
+          <w:szCs w:val="24"/>
+        </w:rPr>
+        <w:t>processTrans</w:t>
+      </w:r>
+      <w:proofErr w:type="spellEnd"/>
+      <w:r>
+        <w:rPr>
+          <w:sz w:val="24"/>
+          <w:szCs w:val="24"/>
+        </w:rPr>
+        <w:t xml:space="preserve">() as well as </w:t>
+      </w:r>
+      <w:proofErr w:type="spellStart"/>
+      <w:r>
+        <w:rPr>
+          <w:sz w:val="24"/>
+          <w:szCs w:val="24"/>
+        </w:rPr>
+        <w:t>processN</w:t>
+      </w:r>
+      <w:r>
+        <w:rPr>
+          <w:sz w:val="24"/>
+          <w:szCs w:val="24"/>
+        </w:rPr>
+        <w:t>EW</w:t>
+      </w:r>
+      <w:proofErr w:type="spellEnd"/>
+      <w:r>
+        <w:rPr>
+          <w:sz w:val="24"/>
+          <w:szCs w:val="24"/>
+        </w:rPr>
+        <w:t xml:space="preserve">() methods inside this file) and the </w:t>
+      </w:r>
+      <w:bookmarkStart w:id="0" w:name="_GoBack"/>
+      <w:proofErr w:type="spellStart"/>
+      <w:r>
+        <w:rPr>
+          <w:sz w:val="24"/>
+          <w:szCs w:val="24"/>
+        </w:rPr>
+        <w:t>MasterFile</w:t>
+      </w:r>
+      <w:bookmarkEnd w:id="0"/>
+      <w:r>
+        <w:rPr>
+          <w:sz w:val="24"/>
+          <w:szCs w:val="24"/>
+        </w:rPr>
+        <w:t>Obj</w:t>
+      </w:r>
+      <w:proofErr w:type="spellEnd"/>
+      <w:r>
+        <w:rPr>
+          <w:sz w:val="24"/>
+          <w:szCs w:val="24"/>
+        </w:rPr>
+        <w:t xml:space="preserve"> file (in specific the </w:t>
+      </w:r>
+      <w:proofErr w:type="spellStart"/>
+      <w:r>
+        <w:rPr>
+          <w:sz w:val="24"/>
+          <w:szCs w:val="24"/>
+        </w:rPr>
+        <w:t>addToHash</w:t>
+      </w:r>
+      <w:proofErr w:type="spellEnd"/>
+      <w:r>
+        <w:rPr>
+          <w:sz w:val="24"/>
+          <w:szCs w:val="24"/>
+        </w:rPr>
+        <w:t>() method in this file).</w:t>
+      </w:r>
+    </w:p>
+    <w:p>
+      <w:pPr>
+        <w:rPr>
+          <w:sz w:val="24"/>
+          <w:szCs w:val="24"/>
+        </w:rPr>
+      </w:pPr>
     </w:p>
     <w:p>
       <w:pPr>
@@ -221,26 +341,22 @@
         <w:t>tinct</w:t>
       </w:r>
       <w:r>
-        <w:t xml:space="preserve"> paths we can take</w:t>
-      </w:r>
-      <w:bookmarkStart w:id="0" w:name="_GoBack"/>
-      <w:bookmarkEnd w:id="0"/>
-      <w:r>
-        <w:t>. We have arrived at this number as in the outline above we have 3 different scenarios our code can run through when creating a new account to add to the newly created account to the Master Accounts File. In the section of code that we use to perform the action of creating a new account we have two decision statements that the code can run through in order to perform the task. The first decision statement our code runs through is a case statement which determines if the transaction code of the line in the TransactionSummaryFile contains NEW or if it contains something other than NEW. The Second decision statement out code will run through is when the line of the TransactionSummaryFile does contain NEW and this statement checks if the account that is intended to be added to the MasterAccountsFile is already in the File. These two decision statements that occur cause our code to have three distinct paths that it can go through when adding a new account to out MasterAccountsFile.</w:t>
-      </w:r>
-    </w:p>
-    <w:p>
-      <w:pPr>
-        <w:rPr>
-          <w:b/>
-          <w:bCs/>
-        </w:rPr>
-      </w:pPr>
-      <w:r>
-        <w:rPr>
-          <w:b/>
-          <w:bCs/>
-        </w:rPr>
+        <w:t xml:space="preserve"> paths we can take. We have arrived at this number as in the outline above we have 3 different scenarios our code can run through when creating a new account to add to the newly created account to the Master Accounts File. In the section of code that we use to perform the action of creating a new account we have two decision statements that the code can run through in order to perform the task. The first decision statement our code runs through is a case statement which determines if the transaction code of the line in the TransactionSummaryFile contains NEW or if it contains something other than NEW. The Second decision statement out code will run through is when the line of the TransactionSummaryFile does contain NEW and this statement checks if the account that is intended to be added to the MasterAccountsFile is already in the File. These two decision statements that occur cause our code to have three distinct paths that it can go through when adding a new account to out MasterAccountsFile.</w:t>
+      </w:r>
+    </w:p>
+    <w:p>
+      <w:pPr>
+        <w:rPr>
+          <w:b/>
+          <w:bCs/>
+        </w:rPr>
+      </w:pPr>
+      <w:r>
+        <w:rPr>
+          <w:b/>
+          <w:bCs/>
+        </w:rPr>
+        <w:lastRenderedPageBreak/>
         <w:t>All of our testing files for the back Office can be found at the following directory path in our repository on GitHub:</w:t>
       </w:r>
     </w:p>
@@ -276,7 +392,6 @@
           <w:sz w:val="36"/>
           <w:szCs w:val="36"/>
         </w:rPr>
-        <w:lastRenderedPageBreak/>
         <w:t xml:space="preserve">Chart </w:t>
       </w:r>
       <w:r>
@@ -572,8 +687,13 @@
               <w:jc w:val="center"/>
             </w:pPr>
             <w:r>
-              <w:t>Error during processNEW</w:t>
-            </w:r>
+              <w:t xml:space="preserve">Error during </w:t>
+            </w:r>
+            <w:proofErr w:type="spellStart"/>
+            <w:r>
+              <w:t>processNEW</w:t>
+            </w:r>
+            <w:proofErr w:type="spellEnd"/>
           </w:p>
         </w:tc>
         <w:tc>
@@ -657,8 +777,13 @@
             <w:pPr>
               <w:jc w:val="center"/>
             </w:pPr>
-            <w:r>
-              <w:t>TransactionSummaryFiles/</w:t>
+            <w:proofErr w:type="spellStart"/>
+            <w:r>
+              <w:t>TransactionSummaryFiles</w:t>
+            </w:r>
+            <w:proofErr w:type="spellEnd"/>
+            <w:r>
+              <w:t>/</w:t>
             </w:r>
           </w:p>
           <w:p>
@@ -753,8 +878,13 @@
               <w:jc w:val="center"/>
             </w:pPr>
             <w:r>
-              <w:t>Using an unknows transaction code in the transactionSummaryFile</w:t>
-            </w:r>
+              <w:t xml:space="preserve">Using an unknows transaction code in the </w:t>
+            </w:r>
+            <w:proofErr w:type="spellStart"/>
+            <w:r>
+              <w:t>transactionSummaryFile</w:t>
+            </w:r>
+            <w:proofErr w:type="spellEnd"/>
           </w:p>
         </w:tc>
         <w:tc>

</xml_diff>

<commit_message>
Added test failure cases to documents
</commit_message>
<xml_diff>
--- a/Quinterac_Back_End_NewAccount_Testing_Documentation.docx
+++ b/Quinterac_Back_End_NewAccount_Testing_Documentation.docx
@@ -154,39 +154,23 @@
           <w:sz w:val="24"/>
           <w:szCs w:val="24"/>
         </w:rPr>
-        <w:t>processN</w:t>
-      </w:r>
+        <w:t>processNEW</w:t>
+      </w:r>
+      <w:proofErr w:type="spellEnd"/>
       <w:r>
         <w:rPr>
           <w:sz w:val="24"/>
           <w:szCs w:val="24"/>
         </w:rPr>
-        <w:t>EW</w:t>
-      </w:r>
-      <w:proofErr w:type="spellEnd"/>
+        <w:t xml:space="preserve">() methods inside this file) and the </w:t>
+      </w:r>
+      <w:proofErr w:type="spellStart"/>
       <w:r>
         <w:rPr>
           <w:sz w:val="24"/>
           <w:szCs w:val="24"/>
         </w:rPr>
-        <w:t xml:space="preserve">() methods inside this file) and the </w:t>
-      </w:r>
-      <w:bookmarkStart w:id="0" w:name="_GoBack"/>
-      <w:proofErr w:type="spellStart"/>
-      <w:r>
-        <w:rPr>
-          <w:sz w:val="24"/>
-          <w:szCs w:val="24"/>
-        </w:rPr>
-        <w:t>MasterFile</w:t>
-      </w:r>
-      <w:bookmarkEnd w:id="0"/>
-      <w:r>
-        <w:rPr>
-          <w:sz w:val="24"/>
-          <w:szCs w:val="24"/>
-        </w:rPr>
-        <w:t>Obj</w:t>
+        <w:t>MasterFileObj</w:t>
       </w:r>
       <w:proofErr w:type="spellEnd"/>
       <w:r>
@@ -611,6 +595,9 @@
               <w:jc w:val="center"/>
             </w:pPr>
             <w:r>
+              <w:t>back</w:t>
+            </w:r>
+            <w:r>
               <w:t>R1T1</w:t>
             </w:r>
           </w:p>
@@ -731,6 +718,9 @@
               <w:jc w:val="center"/>
             </w:pPr>
             <w:r>
+              <w:t>back</w:t>
+            </w:r>
+            <w:r>
               <w:t>R1T2</w:t>
             </w:r>
           </w:p>
@@ -851,6 +841,9 @@
             <w:pPr>
               <w:jc w:val="center"/>
             </w:pPr>
+            <w:r>
+              <w:t>back</w:t>
+            </w:r>
             <w:r>
               <w:t>R1T3</w:t>
             </w:r>
@@ -974,46 +967,374 @@
         <w:t>Test and Failure Report</w:t>
       </w:r>
     </w:p>
+    <w:tbl>
+      <w:tblPr>
+        <w:tblStyle w:val="TableGrid"/>
+        <w:tblW w:w="0" w:type="auto"/>
+        <w:tblLook w:val="04A0" w:firstRow="1" w:lastRow="0" w:firstColumn="1" w:lastColumn="0" w:noHBand="0" w:noVBand="1"/>
+      </w:tblPr>
+      <w:tblGrid>
+        <w:gridCol w:w="1615"/>
+        <w:gridCol w:w="3870"/>
+        <w:gridCol w:w="3865"/>
+      </w:tblGrid>
+      <w:tr>
+        <w:trPr>
+          <w:trHeight w:val="557"/>
+        </w:trPr>
+        <w:tc>
+          <w:tcPr>
+            <w:tcW w:w="1615" w:type="dxa"/>
+            <w:shd w:val="clear" w:color="auto" w:fill="B4C6E7" w:themeFill="accent1" w:themeFillTint="66"/>
+            <w:vAlign w:val="center"/>
+          </w:tcPr>
+          <w:p>
+            <w:pPr>
+              <w:jc w:val="center"/>
+              <w:rPr>
+                <w:sz w:val="24"/>
+                <w:szCs w:val="24"/>
+              </w:rPr>
+            </w:pPr>
+            <w:bookmarkStart w:id="0" w:name="_Hlk25579755"/>
+            <w:bookmarkStart w:id="1" w:name="_GoBack" w:colFirst="0" w:colLast="2"/>
+            <w:r>
+              <w:rPr>
+                <w:sz w:val="24"/>
+                <w:szCs w:val="24"/>
+              </w:rPr>
+              <w:t xml:space="preserve">Test </w:t>
+            </w:r>
+            <w:r>
+              <w:rPr>
+                <w:sz w:val="24"/>
+                <w:szCs w:val="24"/>
+              </w:rPr>
+              <w:t>Number</w:t>
+            </w:r>
+          </w:p>
+        </w:tc>
+        <w:tc>
+          <w:tcPr>
+            <w:tcW w:w="3870" w:type="dxa"/>
+            <w:shd w:val="clear" w:color="auto" w:fill="B4C6E7" w:themeFill="accent1" w:themeFillTint="66"/>
+            <w:vAlign w:val="center"/>
+          </w:tcPr>
+          <w:p>
+            <w:pPr>
+              <w:jc w:val="center"/>
+              <w:rPr>
+                <w:sz w:val="24"/>
+                <w:szCs w:val="24"/>
+              </w:rPr>
+            </w:pPr>
+            <w:r>
+              <w:rPr>
+                <w:sz w:val="24"/>
+                <w:szCs w:val="24"/>
+              </w:rPr>
+              <w:t>Issue</w:t>
+            </w:r>
+          </w:p>
+        </w:tc>
+        <w:tc>
+          <w:tcPr>
+            <w:tcW w:w="3865" w:type="dxa"/>
+            <w:shd w:val="clear" w:color="auto" w:fill="B4C6E7" w:themeFill="accent1" w:themeFillTint="66"/>
+            <w:vAlign w:val="center"/>
+          </w:tcPr>
+          <w:p>
+            <w:pPr>
+              <w:jc w:val="center"/>
+              <w:rPr>
+                <w:sz w:val="24"/>
+                <w:szCs w:val="24"/>
+              </w:rPr>
+            </w:pPr>
+            <w:r>
+              <w:rPr>
+                <w:sz w:val="24"/>
+                <w:szCs w:val="24"/>
+              </w:rPr>
+              <w:t>Resolution</w:t>
+            </w:r>
+          </w:p>
+        </w:tc>
+      </w:tr>
+      <w:tr>
+        <w:trPr>
+          <w:trHeight w:val="557"/>
+        </w:trPr>
+        <w:tc>
+          <w:tcPr>
+            <w:tcW w:w="1615" w:type="dxa"/>
+            <w:vMerge w:val="restart"/>
+            <w:shd w:val="clear" w:color="auto" w:fill="FFFFFF" w:themeFill="background1"/>
+            <w:vAlign w:val="center"/>
+          </w:tcPr>
+          <w:p>
+            <w:pPr>
+              <w:jc w:val="center"/>
+            </w:pPr>
+            <w:r>
+              <w:t>backR1T1</w:t>
+            </w:r>
+          </w:p>
+        </w:tc>
+        <w:tc>
+          <w:tcPr>
+            <w:tcW w:w="3870" w:type="dxa"/>
+            <w:shd w:val="clear" w:color="auto" w:fill="FFFFFF" w:themeFill="background1"/>
+          </w:tcPr>
+          <w:p>
+            <w:r>
+              <w:t>[PROGRAM] Null pointer exception generated when feeding in a non-empty master accounts file</w:t>
+            </w:r>
+          </w:p>
+        </w:tc>
+        <w:tc>
+          <w:tcPr>
+            <w:tcW w:w="3865" w:type="dxa"/>
+            <w:shd w:val="clear" w:color="auto" w:fill="FFFFFF" w:themeFill="background1"/>
+          </w:tcPr>
+          <w:p>
+            <w:r>
+              <w:t xml:space="preserve">[Solved] Moved instantiation of </w:t>
+            </w:r>
+            <w:proofErr w:type="spellStart"/>
+            <w:r>
+              <w:t>allAccounts</w:t>
+            </w:r>
+            <w:proofErr w:type="spellEnd"/>
+            <w:r>
+              <w:t xml:space="preserve"> to a point before it is needed</w:t>
+            </w:r>
+          </w:p>
+        </w:tc>
+      </w:tr>
+      <w:tr>
+        <w:trPr>
+          <w:trHeight w:val="557"/>
+        </w:trPr>
+        <w:tc>
+          <w:tcPr>
+            <w:tcW w:w="1615" w:type="dxa"/>
+            <w:vMerge/>
+            <w:shd w:val="clear" w:color="auto" w:fill="FFFFFF" w:themeFill="background1"/>
+            <w:vAlign w:val="center"/>
+          </w:tcPr>
+          <w:p>
+            <w:pPr>
+              <w:jc w:val="center"/>
+            </w:pPr>
+          </w:p>
+        </w:tc>
+        <w:tc>
+          <w:tcPr>
+            <w:tcW w:w="3870" w:type="dxa"/>
+            <w:shd w:val="clear" w:color="auto" w:fill="FFFFFF" w:themeFill="background1"/>
+          </w:tcPr>
+          <w:p>
+            <w:r>
+              <w:t>[PROGRAM] Another null pointer exception generated when feeding in a non-empty master accounts file</w:t>
+            </w:r>
+          </w:p>
+        </w:tc>
+        <w:tc>
+          <w:tcPr>
+            <w:tcW w:w="3865" w:type="dxa"/>
+            <w:shd w:val="clear" w:color="auto" w:fill="FFFFFF" w:themeFill="background1"/>
+          </w:tcPr>
+          <w:p>
+            <w:r>
+              <w:t xml:space="preserve">[Solved] Moved instantiation of </w:t>
+            </w:r>
+            <w:proofErr w:type="spellStart"/>
+            <w:r>
+              <w:t>allAccNums</w:t>
+            </w:r>
+            <w:proofErr w:type="spellEnd"/>
+            <w:r>
+              <w:t xml:space="preserve"> to a point before it is called</w:t>
+            </w:r>
+          </w:p>
+        </w:tc>
+      </w:tr>
+      <w:tr>
+        <w:trPr>
+          <w:trHeight w:val="557"/>
+        </w:trPr>
+        <w:tc>
+          <w:tcPr>
+            <w:tcW w:w="1615" w:type="dxa"/>
+            <w:vMerge/>
+            <w:shd w:val="clear" w:color="auto" w:fill="FFFFFF" w:themeFill="background1"/>
+            <w:vAlign w:val="center"/>
+          </w:tcPr>
+          <w:p>
+            <w:pPr>
+              <w:jc w:val="center"/>
+            </w:pPr>
+          </w:p>
+        </w:tc>
+        <w:tc>
+          <w:tcPr>
+            <w:tcW w:w="3870" w:type="dxa"/>
+            <w:shd w:val="clear" w:color="auto" w:fill="FFFFFF" w:themeFill="background1"/>
+          </w:tcPr>
+          <w:p>
+            <w:r>
+              <w:t>[PROGRAM] Merged transaction file tagged EOS onto the end of the first line causing issues reading the file</w:t>
+            </w:r>
+          </w:p>
+        </w:tc>
+        <w:tc>
+          <w:tcPr>
+            <w:tcW w:w="3865" w:type="dxa"/>
+            <w:shd w:val="clear" w:color="auto" w:fill="FFFFFF" w:themeFill="background1"/>
+          </w:tcPr>
+          <w:p>
+            <w:r>
+              <w:t>[Solved] included a new line character where it was omitted previously</w:t>
+            </w:r>
+          </w:p>
+        </w:tc>
+      </w:tr>
+      <w:tr>
+        <w:trPr>
+          <w:trHeight w:val="557"/>
+        </w:trPr>
+        <w:tc>
+          <w:tcPr>
+            <w:tcW w:w="1615" w:type="dxa"/>
+            <w:vMerge/>
+            <w:shd w:val="clear" w:color="auto" w:fill="FFFFFF" w:themeFill="background1"/>
+            <w:vAlign w:val="center"/>
+          </w:tcPr>
+          <w:p>
+            <w:pPr>
+              <w:jc w:val="center"/>
+            </w:pPr>
+          </w:p>
+        </w:tc>
+        <w:tc>
+          <w:tcPr>
+            <w:tcW w:w="3870" w:type="dxa"/>
+            <w:shd w:val="clear" w:color="auto" w:fill="FFFFFF" w:themeFill="background1"/>
+          </w:tcPr>
+          <w:p>
+            <w:r>
+              <w:t>[PROGRAM] Generates new master accounts file with without any new lines</w:t>
+            </w:r>
+          </w:p>
+        </w:tc>
+        <w:tc>
+          <w:tcPr>
+            <w:tcW w:w="3865" w:type="dxa"/>
+            <w:shd w:val="clear" w:color="auto" w:fill="FFFFFF" w:themeFill="background1"/>
+          </w:tcPr>
+          <w:p>
+            <w:r>
+              <w:t>[Solved] Added new line character to the file output</w:t>
+            </w:r>
+          </w:p>
+        </w:tc>
+      </w:tr>
+      <w:tr>
+        <w:trPr>
+          <w:trHeight w:val="557"/>
+        </w:trPr>
+        <w:tc>
+          <w:tcPr>
+            <w:tcW w:w="1615" w:type="dxa"/>
+            <w:vMerge w:val="restart"/>
+            <w:shd w:val="clear" w:color="auto" w:fill="FFFFFF" w:themeFill="background1"/>
+            <w:vAlign w:val="center"/>
+          </w:tcPr>
+          <w:p>
+            <w:pPr>
+              <w:jc w:val="center"/>
+            </w:pPr>
+            <w:r>
+              <w:t>backR1T2</w:t>
+            </w:r>
+          </w:p>
+        </w:tc>
+        <w:tc>
+          <w:tcPr>
+            <w:tcW w:w="3870" w:type="dxa"/>
+            <w:shd w:val="clear" w:color="auto" w:fill="FFFFFF" w:themeFill="background1"/>
+          </w:tcPr>
+          <w:p>
+            <w:r>
+              <w:t>[PROGRAM] Generated master file was missing new entries</w:t>
+            </w:r>
+          </w:p>
+        </w:tc>
+        <w:tc>
+          <w:tcPr>
+            <w:tcW w:w="3865" w:type="dxa"/>
+            <w:shd w:val="clear" w:color="auto" w:fill="FFFFFF" w:themeFill="background1"/>
+          </w:tcPr>
+          <w:p>
+            <w:r>
+              <w:t>[Solved] Accounts that were being created were not properly being added to the account list</w:t>
+            </w:r>
+          </w:p>
+        </w:tc>
+      </w:tr>
+      <w:tr>
+        <w:trPr>
+          <w:trHeight w:val="557"/>
+        </w:trPr>
+        <w:tc>
+          <w:tcPr>
+            <w:tcW w:w="1615" w:type="dxa"/>
+            <w:vMerge/>
+            <w:shd w:val="clear" w:color="auto" w:fill="FFFFFF" w:themeFill="background1"/>
+            <w:vAlign w:val="center"/>
+          </w:tcPr>
+          <w:p>
+            <w:pPr>
+              <w:jc w:val="center"/>
+            </w:pPr>
+          </w:p>
+        </w:tc>
+        <w:tc>
+          <w:tcPr>
+            <w:tcW w:w="3870" w:type="dxa"/>
+            <w:shd w:val="clear" w:color="auto" w:fill="FFFFFF" w:themeFill="background1"/>
+          </w:tcPr>
+          <w:p>
+            <w:r>
+              <w:t>[PROGRAM] Generated master file was including an extra line at the end of the file</w:t>
+            </w:r>
+          </w:p>
+        </w:tc>
+        <w:tc>
+          <w:tcPr>
+            <w:tcW w:w="3865" w:type="dxa"/>
+            <w:shd w:val="clear" w:color="auto" w:fill="FFFFFF" w:themeFill="background1"/>
+          </w:tcPr>
+          <w:p>
+            <w:r>
+              <w:t>[Solved] improved logic for printing new lines so that they will only be printed if the account list is not empty</w:t>
+            </w:r>
+          </w:p>
+        </w:tc>
+      </w:tr>
+      <w:bookmarkEnd w:id="0"/>
+      <w:bookmarkEnd w:id="1"/>
+    </w:tbl>
     <w:p>
       <w:pPr>
         <w:rPr>
           <w:b/>
           <w:bCs/>
-        </w:rPr>
-      </w:pPr>
-      <w:r>
-        <w:tab/>
-      </w:r>
-      <w:r>
-        <w:rPr>
-          <w:b/>
-          <w:bCs/>
-        </w:rPr>
-        <w:t>Test Report</w:t>
-      </w:r>
-    </w:p>
-    <w:p>
-      <w:r>
-        <w:tab/>
-      </w:r>
-    </w:p>
-    <w:p>
-      <w:pPr>
-        <w:rPr>
-          <w:b/>
-          <w:bCs/>
-        </w:rPr>
-      </w:pPr>
-      <w:r>
-        <w:tab/>
-      </w:r>
-      <w:r>
-        <w:rPr>
-          <w:b/>
-          <w:bCs/>
-        </w:rPr>
-        <w:t>Failure Report</w:t>
-      </w:r>
+          <w:sz w:val="24"/>
+          <w:szCs w:val="24"/>
+        </w:rPr>
+      </w:pPr>
     </w:p>
     <w:p>
       <w:pPr>

</xml_diff>